<commit_message>
Added plot screenshot and plot hide/show toggle functionalities
</commit_message>
<xml_diff>
--- a/Instrukcja.docx
+++ b/Instrukcja.docx
@@ -92,13 +92,7 @@
         <w:rPr>
           <w:rFonts w:ascii="Calibri" w:hAnsi="Calibri" w:cs="Calibri"/>
         </w:rPr>
-        <w:t>Program dostarcza środowisko symulacji oraz interfejs użytkownika poz</w:t>
-      </w:r>
-      <w:r>
-        <w:rPr>
-          <w:rFonts w:ascii="Calibri" w:hAnsi="Calibri" w:cs="Calibri"/>
-        </w:rPr>
-        <w:t>walające na testowanie, tworzenie i trenowanie sztucznych sieci neuronowych.</w:t>
+        <w:t>Program dostarcza środowisko symulacji oraz interfejs użytkownika pozwalające na testowanie, tworzenie i trenowanie sztucznych sieci neuronowych.</w:t>
       </w:r>
     </w:p>
     <w:p>
@@ -152,31 +146,19 @@
         <w:rPr>
           <w:rFonts w:ascii="Calibri" w:hAnsi="Calibri" w:cs="Calibri"/>
         </w:rPr>
-        <w:t>Po uruchomieniu programu, uż</w:t>
-      </w:r>
-      <w:r>
-        <w:rPr>
-          <w:rFonts w:ascii="Calibri" w:hAnsi="Calibri" w:cs="Calibri"/>
-        </w:rPr>
-        <w:t>ytkownikowi przedstawione zostaje menu</w:t>
-      </w:r>
-      <w:r>
-        <w:rPr>
-          <w:rFonts w:ascii="Calibri" w:hAnsi="Calibri" w:cs="Calibri"/>
-        </w:rPr>
-        <w:t xml:space="preserve"> </w:t>
-      </w:r>
-      <w:r>
-        <w:rPr>
-          <w:rFonts w:ascii="Calibri" w:hAnsi="Calibri" w:cs="Calibri"/>
-        </w:rPr>
-        <w:t xml:space="preserve">konfiguracji, za którego pomocą ustalamy parametry symulacji którą </w:t>
-      </w:r>
-      <w:r>
-        <w:rPr>
-          <w:rFonts w:ascii="Calibri" w:hAnsi="Calibri" w:cs="Calibri"/>
-        </w:rPr>
-        <w:t xml:space="preserve">chcemy przeprowadzić. </w:t>
+        <w:t>Po uruchomieniu programu, użytkownikowi przedstawione zostaje menu</w:t>
+      </w:r>
+      <w:r>
+        <w:rPr>
+          <w:rFonts w:ascii="Calibri" w:hAnsi="Calibri" w:cs="Calibri"/>
+        </w:rPr>
+        <w:t xml:space="preserve"> </w:t>
+      </w:r>
+      <w:r>
+        <w:rPr>
+          <w:rFonts w:ascii="Calibri" w:hAnsi="Calibri" w:cs="Calibri"/>
+        </w:rPr>
+        <w:t xml:space="preserve">konfiguracji, za którego pomocą ustalamy parametry symulacji którą chcemy przeprowadzić. </w:t>
       </w:r>
     </w:p>
     <w:p>
@@ -298,13 +280,7 @@
         <w:rPr>
           <w:rFonts w:ascii="Calibri" w:hAnsi="Calibri" w:cs="Calibri"/>
         </w:rPr>
-        <w:t>Użytkownik może zmie</w:t>
-      </w:r>
-      <w:r>
-        <w:rPr>
-          <w:rFonts w:ascii="Calibri" w:hAnsi="Calibri" w:cs="Calibri"/>
-        </w:rPr>
-        <w:t>niać liczbę samochodów (a przez to również</w:t>
+        <w:t>Użytkownik może zmieniać liczbę samochodów (a przez to również</w:t>
       </w:r>
       <w:r>
         <w:rPr>
@@ -389,13 +365,7 @@
         <w:rPr>
           <w:rFonts w:ascii="Calibri" w:hAnsi="Calibri" w:cs="Calibri"/>
         </w:rPr>
-        <w:t>Należy zwrócić uwagę, że zbyt małe populacje będą uczyć się wolniej i czę</w:t>
-      </w:r>
-      <w:r>
-        <w:rPr>
-          <w:rFonts w:ascii="Calibri" w:hAnsi="Calibri" w:cs="Calibri"/>
-        </w:rPr>
-        <w:t>ściej będą popełniać błędy. Trzeba pamiętać także o ograniczeniach sprzętowych.</w:t>
+        <w:t>Należy zwrócić uwagę, że zbyt małe populacje będą uczyć się wolniej i częściej będą popełniać błędy. Trzeba pamiętać także o ograniczeniach sprzętowych.</w:t>
       </w:r>
       <w:r>
         <w:rPr>
@@ -487,13 +457,7 @@
         <w:rPr>
           <w:rFonts w:ascii="Calibri" w:hAnsi="Calibri" w:cs="Calibri"/>
         </w:rPr>
-        <w:t>Domyśln</w:t>
-      </w:r>
-      <w:r>
-        <w:rPr>
-          <w:rFonts w:ascii="Calibri" w:hAnsi="Calibri" w:cs="Calibri"/>
-        </w:rPr>
-        <w:t>e sterowanie w trybie manualnym:</w:t>
+        <w:t>Domyślne sterowanie w trybie manualnym:</w:t>
       </w:r>
     </w:p>
     <w:p>
@@ -528,14 +492,7 @@
         <w:rPr>
           <w:rFonts w:ascii="Calibri" w:hAnsi="Calibri" w:cs="Calibri"/>
         </w:rPr>
-        <w:t xml:space="preserve"> </w:t>
-      </w:r>
-      <w:proofErr w:type="spellStart"/>
-      <w:r>
-        <w:rPr>
-          <w:rFonts w:ascii="Calibri" w:hAnsi="Calibri" w:cs="Calibri"/>
-        </w:rPr>
-        <w:t>Gaz</w:t>
+        <w:t xml:space="preserve"> Gaz</w:t>
       </w:r>
       <w:r>
         <w:rPr>
@@ -560,7 +517,6 @@
           <w:rFonts w:ascii="Calibri" w:hAnsi="Calibri" w:cs="Calibri"/>
         </w:rPr>
       </w:pPr>
-      <w:proofErr w:type="spellEnd"/>
       <w:r>
         <w:rPr>
           <w:rFonts w:ascii="Calibri" w:hAnsi="Calibri" w:cs="Calibri"/>
@@ -662,37 +618,19 @@
         <w:rPr>
           <w:rFonts w:ascii="Calibri" w:hAnsi="Calibri" w:cs="Calibri"/>
         </w:rPr>
-        <w:t xml:space="preserve">Parametr konfigurujący algorytm genetyczny. </w:t>
-      </w:r>
-      <w:r>
-        <w:rPr>
-          <w:rFonts w:ascii="Calibri" w:hAnsi="Calibri" w:cs="Calibri"/>
-        </w:rPr>
-        <w:t>Jest to szansa na mutację wagi w neuronie.</w:t>
-      </w:r>
-      <w:r>
-        <w:rPr>
-          <w:rFonts w:ascii="Calibri" w:hAnsi="Calibri" w:cs="Calibri"/>
-        </w:rPr>
-        <w:t xml:space="preserve"> </w:t>
-      </w:r>
-      <w:r>
-        <w:rPr>
-          <w:rFonts w:ascii="Calibri" w:hAnsi="Calibri" w:cs="Calibri"/>
-        </w:rPr>
-        <w:t>Parametr przyjmuje wartoś</w:t>
-      </w:r>
-      <w:r>
-        <w:rPr>
-          <w:rFonts w:ascii="Calibri" w:hAnsi="Calibri" w:cs="Calibri"/>
-        </w:rPr>
-        <w:t xml:space="preserve">ci zmiennoprzecinkowe od 0 do 1, gdzie </w:t>
-      </w:r>
-      <w:r>
-        <w:rPr>
-          <w:rFonts w:ascii="Calibri" w:hAnsi="Calibri" w:cs="Calibri"/>
-        </w:rPr>
-        <w:t>"1" jest równoznaczne 100% szansie mutacji.</w:t>
+        <w:t>Parametr konfigurujący algorytm genetyczny. Jest to szansa na mutację wagi w neuronie.</w:t>
+      </w:r>
+      <w:r>
+        <w:rPr>
+          <w:rFonts w:ascii="Calibri" w:hAnsi="Calibri" w:cs="Calibri"/>
+        </w:rPr>
+        <w:t xml:space="preserve"> </w:t>
+      </w:r>
+      <w:r>
+        <w:rPr>
+          <w:rFonts w:ascii="Calibri" w:hAnsi="Calibri" w:cs="Calibri"/>
+        </w:rPr>
+        <w:t>Parametr przyjmuje wartości zmiennoprzecinkowe od 0 do 1, gdzie "1" jest równoznaczne 100% szansie mutacji.</w:t>
       </w:r>
     </w:p>
     <w:p>
@@ -776,31 +714,19 @@
         <w:rPr>
           <w:rFonts w:ascii="Calibri" w:hAnsi="Calibri" w:cs="Calibri"/>
         </w:rPr>
-        <w:t>Parametr przyjmuje wartości zmienno</w:t>
-      </w:r>
-      <w:r>
-        <w:rPr>
-          <w:rFonts w:ascii="Calibri" w:hAnsi="Calibri" w:cs="Calibri"/>
-        </w:rPr>
-        <w:t>przecinkowe</w:t>
-      </w:r>
-      <w:r>
-        <w:rPr>
-          <w:rFonts w:ascii="Calibri" w:hAnsi="Calibri" w:cs="Calibri"/>
-        </w:rPr>
-        <w:t xml:space="preserve"> </w:t>
-      </w:r>
-      <w:r>
-        <w:rPr>
-          <w:rFonts w:ascii="Calibri" w:hAnsi="Calibri" w:cs="Calibri"/>
-        </w:rPr>
-        <w:t xml:space="preserve">od 0 (wyłącznie) do 1, gdzie </w:t>
-      </w:r>
-      <w:r>
-        <w:rPr>
-          <w:rFonts w:ascii="Calibri" w:hAnsi="Calibri" w:cs="Calibri"/>
-        </w:rPr>
-        <w:t>"1" jest równoznaczne temu, że 100% osobników zostanie wybranych do</w:t>
+        <w:t>Parametr przyjmuje wartości zmiennoprzecinkowe</w:t>
+      </w:r>
+      <w:r>
+        <w:rPr>
+          <w:rFonts w:ascii="Calibri" w:hAnsi="Calibri" w:cs="Calibri"/>
+        </w:rPr>
+        <w:t xml:space="preserve"> </w:t>
+      </w:r>
+      <w:r>
+        <w:rPr>
+          <w:rFonts w:ascii="Calibri" w:hAnsi="Calibri" w:cs="Calibri"/>
+        </w:rPr>
+        <w:t>od 0 (wyłącznie) do 1, gdzie "1" jest równoznaczne temu, że 100% osobników zostanie wybranych do</w:t>
       </w:r>
       <w:r>
         <w:rPr>
@@ -890,13 +816,7 @@
         <w:rPr>
           <w:rFonts w:ascii="Calibri" w:hAnsi="Calibri" w:cs="Calibri"/>
         </w:rPr>
-        <w:t>omocy de</w:t>
-      </w:r>
-      <w:r>
-        <w:rPr>
-          <w:rFonts w:ascii="Calibri" w:hAnsi="Calibri" w:cs="Calibri"/>
-        </w:rPr>
-        <w:t>finicji warstw ukrytych, ich typów i ilości zawartych</w:t>
+        <w:t>omocy definicji warstw ukrytych, ich typów i ilości zawartych</w:t>
       </w:r>
       <w:r>
         <w:rPr>
@@ -932,195 +852,158 @@
         <w:rPr>
           <w:rFonts w:ascii="Calibri" w:hAnsi="Calibri" w:cs="Calibri"/>
         </w:rPr>
-        <w:t xml:space="preserve">Ostatnia warstwa musi mieć liczność neuronów równą oczekiwanej liczności wartości zwracanej </w:t>
-      </w:r>
-      <w:r>
-        <w:rPr>
-          <w:rFonts w:ascii="Calibri" w:hAnsi="Calibri" w:cs="Calibri"/>
-        </w:rPr>
-        <w:t>przez sieć</w:t>
+        <w:t>Ostatnia warstwa musi mieć liczność neuronów równą oczekiwanej liczności wartości zwracanej przez sieć</w:t>
       </w:r>
       <w:r>
         <w:rPr>
           <w:rFonts w:ascii="Calibri" w:hAnsi="Calibri" w:cs="Calibri"/>
         </w:rPr>
         <w:t>.</w:t>
-      </w:r>
-      <w:r>
-        <w:rPr>
-          <w:rFonts w:ascii="Calibri" w:hAnsi="Calibri" w:cs="Calibri"/>
-        </w:rPr>
-        <w:t xml:space="preserve"> </w:t>
-      </w:r>
-      <w:r>
-        <w:rPr>
-          <w:rFonts w:ascii="Calibri" w:hAnsi="Calibri" w:cs="Calibri"/>
-          <w:b/>
-        </w:rPr>
-        <w:t>UWAGA.</w:t>
-      </w:r>
-      <w:r>
-        <w:rPr>
-          <w:rFonts w:ascii="Calibri" w:hAnsi="Calibri" w:cs="Calibri"/>
-        </w:rPr>
-        <w:t xml:space="preserve"> Lista definicji warstw jest w odwróconej kolejności, tzn. ostatnia warstwa, warstwa wyjściowa, jest pierwsza na liście i jedynym parametrem który możemy w niej zmienić jest typ neuronów. Podobnie, przedostatnia warstwa jest opisywana przez drugą pozycję na liście, etc.</w:t>
-      </w:r>
-    </w:p>
-    <w:p>
-      <w:pPr>
-        <w:widowControl w:val="0"/>
-        <w:autoSpaceDE w:val="0"/>
-        <w:autoSpaceDN w:val="0"/>
-        <w:adjustRightInd w:val="0"/>
-        <w:spacing w:after="200" w:line="240" w:lineRule="auto"/>
-        <w:ind w:left="1440" w:firstLine="720"/>
-        <w:rPr>
-          <w:rFonts w:ascii="Calibri" w:hAnsi="Calibri" w:cs="Calibri"/>
-        </w:rPr>
-      </w:pPr>
-      <w:r>
-        <w:rPr>
-          <w:rFonts w:ascii="Calibri" w:hAnsi="Calibri" w:cs="Calibri"/>
-        </w:rPr>
-        <w:t xml:space="preserve">Przycisk </w:t>
-      </w:r>
-      <w:proofErr w:type="spellStart"/>
-      <w:r>
-        <w:rPr>
-          <w:rFonts w:ascii="Calibri" w:hAnsi="Calibri" w:cs="Calibri"/>
-        </w:rPr>
-        <w:t>Add</w:t>
-      </w:r>
-      <w:proofErr w:type="spellEnd"/>
-      <w:r>
-        <w:rPr>
-          <w:rFonts w:ascii="Calibri" w:hAnsi="Calibri" w:cs="Calibri"/>
-        </w:rPr>
-        <w:t xml:space="preserve"> </w:t>
-      </w:r>
-      <w:proofErr w:type="spellStart"/>
-      <w:r>
-        <w:rPr>
-          <w:rFonts w:ascii="Calibri" w:hAnsi="Calibri" w:cs="Calibri"/>
-        </w:rPr>
-        <w:t>Hidden</w:t>
-      </w:r>
-      <w:proofErr w:type="spellEnd"/>
-      <w:r>
-        <w:rPr>
-          <w:rFonts w:ascii="Calibri" w:hAnsi="Calibri" w:cs="Calibri"/>
-        </w:rPr>
-        <w:t xml:space="preserve"> </w:t>
-      </w:r>
-      <w:proofErr w:type="spellStart"/>
-      <w:r>
-        <w:rPr>
-          <w:rFonts w:ascii="Calibri" w:hAnsi="Calibri" w:cs="Calibri"/>
-        </w:rPr>
-        <w:t>Layer</w:t>
-      </w:r>
-      <w:proofErr w:type="spellEnd"/>
-      <w:r>
-        <w:rPr>
-          <w:rFonts w:ascii="Calibri" w:hAnsi="Calibri" w:cs="Calibri"/>
-        </w:rPr>
-        <w:t xml:space="preserve"> pozwala na dodanie jednej warstwy ukrytej.</w:t>
-      </w:r>
-    </w:p>
-    <w:p>
-      <w:pPr>
-        <w:widowControl w:val="0"/>
-        <w:autoSpaceDE w:val="0"/>
-        <w:autoSpaceDN w:val="0"/>
-        <w:adjustRightInd w:val="0"/>
-        <w:spacing w:after="200" w:line="240" w:lineRule="auto"/>
-        <w:ind w:left="1440" w:firstLine="720"/>
-        <w:rPr>
-          <w:rFonts w:ascii="Calibri" w:hAnsi="Calibri" w:cs="Calibri"/>
-        </w:rPr>
-      </w:pPr>
-      <w:r>
-        <w:rPr>
-          <w:rFonts w:ascii="Calibri" w:hAnsi="Calibri" w:cs="Calibri"/>
-        </w:rPr>
-        <w:t>P</w:t>
-      </w:r>
-      <w:r>
-        <w:rPr>
-          <w:rFonts w:ascii="Calibri" w:hAnsi="Calibri" w:cs="Calibri"/>
-        </w:rPr>
-        <w:t xml:space="preserve">rzycisk </w:t>
-      </w:r>
-      <w:proofErr w:type="spellStart"/>
-      <w:r>
-        <w:rPr>
-          <w:rFonts w:ascii="Calibri" w:hAnsi="Calibri" w:cs="Calibri"/>
-        </w:rPr>
-        <w:t>Delete</w:t>
-      </w:r>
-      <w:proofErr w:type="spellEnd"/>
-      <w:r>
-        <w:rPr>
-          <w:rFonts w:ascii="Calibri" w:hAnsi="Calibri" w:cs="Calibri"/>
-        </w:rPr>
-        <w:t xml:space="preserve"> na pozycji opisującej warstwę ukrytą pozwala na jej</w:t>
-      </w:r>
-      <w:r>
-        <w:rPr>
-          <w:rFonts w:ascii="Calibri" w:hAnsi="Calibri" w:cs="Calibri"/>
-        </w:rPr>
-        <w:t xml:space="preserve"> </w:t>
-      </w:r>
-      <w:r>
-        <w:rPr>
-          <w:rFonts w:ascii="Calibri" w:hAnsi="Calibri" w:cs="Calibri"/>
-        </w:rPr>
-        <w:t>usunięcie.</w:t>
-      </w:r>
-    </w:p>
-    <w:p>
-      <w:pPr>
-        <w:widowControl w:val="0"/>
-        <w:autoSpaceDE w:val="0"/>
-        <w:autoSpaceDN w:val="0"/>
-        <w:adjustRightInd w:val="0"/>
-        <w:spacing w:after="200" w:line="240" w:lineRule="auto"/>
-        <w:ind w:left="1440" w:firstLine="720"/>
-        <w:rPr>
-          <w:rFonts w:ascii="Calibri" w:hAnsi="Calibri" w:cs="Calibri"/>
-        </w:rPr>
-      </w:pPr>
-      <w:r>
-        <w:rPr>
-          <w:rFonts w:ascii="Calibri" w:hAnsi="Calibri" w:cs="Calibri"/>
-        </w:rPr>
-        <w:t>Pozycja opisująca warstwę ukrytą zawiera dwie informacje: typ funkcji</w:t>
-      </w:r>
-      <w:r>
-        <w:rPr>
-          <w:rFonts w:ascii="Calibri" w:hAnsi="Calibri" w:cs="Calibri"/>
-        </w:rPr>
-        <w:t xml:space="preserve"> </w:t>
-      </w:r>
-      <w:r>
-        <w:rPr>
-          <w:rFonts w:ascii="Calibri" w:hAnsi="Calibri" w:cs="Calibri"/>
-        </w:rPr>
-        <w:t xml:space="preserve">aktywacji (domyślną </w:t>
-      </w:r>
-      <w:r>
-        <w:rPr>
-          <w:rFonts w:ascii="Calibri" w:hAnsi="Calibri" w:cs="Calibri"/>
-        </w:rPr>
-        <w:t>jest tangens h</w:t>
       </w:r>
       <w:bookmarkStart w:id="0" w:name="_GoBack"/>
       <w:bookmarkEnd w:id="0"/>
-      <w:r>
-        <w:rPr>
-          <w:rFonts w:ascii="Calibri" w:hAnsi="Calibri" w:cs="Calibri"/>
-        </w:rPr>
-        <w:t>iperboliczny) oraz liczbę neuronów</w:t>
+    </w:p>
+    <w:p>
+      <w:pPr>
+        <w:widowControl w:val="0"/>
+        <w:autoSpaceDE w:val="0"/>
+        <w:autoSpaceDN w:val="0"/>
+        <w:adjustRightInd w:val="0"/>
+        <w:spacing w:after="200" w:line="240" w:lineRule="auto"/>
+        <w:ind w:left="1440" w:firstLine="720"/>
+        <w:rPr>
+          <w:rFonts w:ascii="Calibri" w:hAnsi="Calibri" w:cs="Calibri"/>
+        </w:rPr>
+      </w:pPr>
+      <w:r>
+        <w:rPr>
+          <w:rFonts w:ascii="Calibri" w:hAnsi="Calibri" w:cs="Calibri"/>
+        </w:rPr>
+        <w:t xml:space="preserve">Przycisk </w:t>
+      </w:r>
+      <w:proofErr w:type="spellStart"/>
+      <w:r>
+        <w:rPr>
+          <w:rFonts w:ascii="Calibri" w:hAnsi="Calibri" w:cs="Calibri"/>
+        </w:rPr>
+        <w:t>Add</w:t>
+      </w:r>
+      <w:proofErr w:type="spellEnd"/>
+      <w:r>
+        <w:rPr>
+          <w:rFonts w:ascii="Calibri" w:hAnsi="Calibri" w:cs="Calibri"/>
+        </w:rPr>
+        <w:t xml:space="preserve"> </w:t>
+      </w:r>
+      <w:proofErr w:type="spellStart"/>
+      <w:r>
+        <w:rPr>
+          <w:rFonts w:ascii="Calibri" w:hAnsi="Calibri" w:cs="Calibri"/>
+        </w:rPr>
+        <w:t>Hidden</w:t>
+      </w:r>
+      <w:proofErr w:type="spellEnd"/>
+      <w:r>
+        <w:rPr>
+          <w:rFonts w:ascii="Calibri" w:hAnsi="Calibri" w:cs="Calibri"/>
+        </w:rPr>
+        <w:t xml:space="preserve"> </w:t>
+      </w:r>
+      <w:proofErr w:type="spellStart"/>
+      <w:r>
+        <w:rPr>
+          <w:rFonts w:ascii="Calibri" w:hAnsi="Calibri" w:cs="Calibri"/>
+        </w:rPr>
+        <w:t>Layer</w:t>
+      </w:r>
+      <w:proofErr w:type="spellEnd"/>
+      <w:r>
+        <w:rPr>
+          <w:rFonts w:ascii="Calibri" w:hAnsi="Calibri" w:cs="Calibri"/>
+        </w:rPr>
+        <w:t xml:space="preserve"> pozwala na dodanie jednej warstwy ukrytej.</w:t>
+      </w:r>
+    </w:p>
+    <w:p>
+      <w:pPr>
+        <w:widowControl w:val="0"/>
+        <w:autoSpaceDE w:val="0"/>
+        <w:autoSpaceDN w:val="0"/>
+        <w:adjustRightInd w:val="0"/>
+        <w:spacing w:after="200" w:line="240" w:lineRule="auto"/>
+        <w:ind w:left="1440" w:firstLine="720"/>
+        <w:rPr>
+          <w:rFonts w:ascii="Calibri" w:hAnsi="Calibri" w:cs="Calibri"/>
+        </w:rPr>
+      </w:pPr>
+      <w:r>
+        <w:rPr>
+          <w:rFonts w:ascii="Calibri" w:hAnsi="Calibri" w:cs="Calibri"/>
+        </w:rPr>
+        <w:t>P</w:t>
+      </w:r>
+      <w:r>
+        <w:rPr>
+          <w:rFonts w:ascii="Calibri" w:hAnsi="Calibri" w:cs="Calibri"/>
+        </w:rPr>
+        <w:t xml:space="preserve">rzycisk </w:t>
+      </w:r>
+      <w:proofErr w:type="spellStart"/>
+      <w:r>
+        <w:rPr>
+          <w:rFonts w:ascii="Calibri" w:hAnsi="Calibri" w:cs="Calibri"/>
+        </w:rPr>
+        <w:t>Delete</w:t>
+      </w:r>
+      <w:proofErr w:type="spellEnd"/>
+      <w:r>
+        <w:rPr>
+          <w:rFonts w:ascii="Calibri" w:hAnsi="Calibri" w:cs="Calibri"/>
+        </w:rPr>
+        <w:t xml:space="preserve"> na pozycji opisującej warstwę ukrytą pozwala na jej</w:t>
+      </w:r>
+      <w:r>
+        <w:rPr>
+          <w:rFonts w:ascii="Calibri" w:hAnsi="Calibri" w:cs="Calibri"/>
+        </w:rPr>
+        <w:t xml:space="preserve"> </w:t>
+      </w:r>
+      <w:r>
+        <w:rPr>
+          <w:rFonts w:ascii="Calibri" w:hAnsi="Calibri" w:cs="Calibri"/>
+        </w:rPr>
+        <w:t>usunięcie.</w:t>
+      </w:r>
+    </w:p>
+    <w:p>
+      <w:pPr>
+        <w:widowControl w:val="0"/>
+        <w:autoSpaceDE w:val="0"/>
+        <w:autoSpaceDN w:val="0"/>
+        <w:adjustRightInd w:val="0"/>
+        <w:spacing w:after="200" w:line="240" w:lineRule="auto"/>
+        <w:ind w:left="1440" w:firstLine="720"/>
+        <w:rPr>
+          <w:rFonts w:ascii="Calibri" w:hAnsi="Calibri" w:cs="Calibri"/>
+        </w:rPr>
+      </w:pPr>
+      <w:r>
+        <w:rPr>
+          <w:rFonts w:ascii="Calibri" w:hAnsi="Calibri" w:cs="Calibri"/>
+        </w:rPr>
+        <w:t>Pozycja opisująca warstwę ukrytą zawiera dwie informacje: typ funkcji</w:t>
+      </w:r>
+      <w:r>
+        <w:rPr>
+          <w:rFonts w:ascii="Calibri" w:hAnsi="Calibri" w:cs="Calibri"/>
+        </w:rPr>
+        <w:t xml:space="preserve"> </w:t>
+      </w:r>
+      <w:r>
+        <w:rPr>
+          <w:rFonts w:ascii="Calibri" w:hAnsi="Calibri" w:cs="Calibri"/>
+        </w:rPr>
+        <w:t>aktywacji (domyślną jest tangens hiperboliczny) oraz liczbę neuronów</w:t>
       </w:r>
       <w:r>
         <w:rPr>
@@ -1552,14 +1435,7 @@
         <w:rPr>
           <w:rFonts w:ascii="Calibri" w:hAnsi="Calibri" w:cs="Calibri"/>
         </w:rPr>
-        <w:lastRenderedPageBreak/>
-        <w:t xml:space="preserve">Metoda </w:t>
-      </w:r>
-      <w:r>
-        <w:rPr>
-          <w:rFonts w:ascii="Calibri" w:hAnsi="Calibri" w:cs="Calibri"/>
-        </w:rPr>
-        <w:t>wyboru rodziców</w:t>
+        <w:t>Metoda wyboru rodziców</w:t>
       </w:r>
     </w:p>
     <w:p>
@@ -1579,11 +1455,6 @@
           <w:rFonts w:ascii="Calibri" w:hAnsi="Calibri" w:cs="Calibri"/>
         </w:rPr>
         <w:tab/>
-      </w:r>
-      <w:r>
-        <w:rPr>
-          <w:rFonts w:ascii="Calibri" w:hAnsi="Calibri" w:cs="Calibri"/>
-        </w:rPr>
         <w:t>Menu kontekstowe pozwala na wybór sposobu określania szans poszczególnych osobników w populacji na wybór jako rodzica. Możliwe są następujące ustawienia:</w:t>
       </w:r>
     </w:p>
@@ -1608,6 +1479,7 @@
         <w:rPr>
           <w:rFonts w:ascii="Calibri" w:hAnsi="Calibri" w:cs="Calibri"/>
         </w:rPr>
+        <w:lastRenderedPageBreak/>
         <w:t>Position</w:t>
       </w:r>
       <w:proofErr w:type="spellEnd"/>
@@ -1679,13 +1551,7 @@
         <w:rPr>
           <w:rFonts w:ascii="Calibri" w:hAnsi="Calibri" w:cs="Calibri"/>
         </w:rPr>
-        <w:t>z nich będzie miał wagę 40</w:t>
-      </w:r>
-      <w:r>
-        <w:rPr>
-          <w:rFonts w:ascii="Calibri" w:hAnsi="Calibri" w:cs="Calibri"/>
-        </w:rPr>
-        <w:t>, a najgorszy 1.</w:t>
+        <w:t>z nich będzie miał wagę 40, a najgorszy 1.</w:t>
       </w:r>
     </w:p>
     <w:p>
@@ -1730,19 +1596,7 @@
         <w:rPr>
           <w:rFonts w:ascii="Calibri" w:hAnsi="Calibri" w:cs="Calibri"/>
         </w:rPr>
-        <w:t xml:space="preserve"> - Waga rodzica jest interpolowana liniowo na podstawie </w:t>
-      </w:r>
-      <w:r>
-        <w:rPr>
-          <w:rFonts w:ascii="Calibri" w:hAnsi="Calibri" w:cs="Calibri"/>
-        </w:rPr>
-        <w:t>w</w:t>
-      </w:r>
-      <w:r>
-        <w:rPr>
-          <w:rFonts w:ascii="Calibri" w:hAnsi="Calibri" w:cs="Calibri"/>
-        </w:rPr>
-        <w:t>yniku osiągniętego podczas przejazdu - najgorszy i najlepszy</w:t>
+        <w:t xml:space="preserve"> - Waga rodzica jest interpolowana liniowo na podstawie wyniku osiągniętego podczas przejazdu - najgorszy i najlepszy</w:t>
       </w:r>
       <w:r>
         <w:rPr>
@@ -1778,13 +1632,7 @@
         <w:rPr>
           <w:rFonts w:ascii="Calibri" w:hAnsi="Calibri" w:cs="Calibri"/>
         </w:rPr>
-        <w:t>na podstawie odległości ich wyników od najwyższej war</w:t>
-      </w:r>
-      <w:r>
-        <w:rPr>
-          <w:rFonts w:ascii="Calibri" w:hAnsi="Calibri" w:cs="Calibri"/>
-        </w:rPr>
-        <w:t>tości w</w:t>
+        <w:t>na podstawie odległości ich wyników od najwyższej wartości w</w:t>
       </w:r>
       <w:r>
         <w:rPr>
@@ -1952,13 +1800,7 @@
         <w:rPr>
           <w:rFonts w:ascii="Calibri" w:hAnsi="Calibri" w:cs="Calibri"/>
         </w:rPr>
-        <w:t xml:space="preserve">, tylko </w:t>
-      </w:r>
-      <w:r>
-        <w:rPr>
-          <w:rFonts w:ascii="Calibri" w:hAnsi="Calibri" w:cs="Calibri"/>
-        </w:rPr>
-        <w:t>z wagami podniesionymi do kwadratu.</w:t>
+        <w:t>, tylko z wagami podniesionymi do kwadratu.</w:t>
       </w:r>
       <w:r>
         <w:rPr>
@@ -2021,13 +1863,7 @@
         <w:rPr>
           <w:rFonts w:ascii="Calibri" w:hAnsi="Calibri" w:cs="Calibri"/>
         </w:rPr>
-        <w:t xml:space="preserve"> - Podob</w:t>
-      </w:r>
-      <w:r>
-        <w:rPr>
-          <w:rFonts w:ascii="Calibri" w:hAnsi="Calibri" w:cs="Calibri"/>
-        </w:rPr>
-        <w:t xml:space="preserve">nie jak w przypadku </w:t>
+        <w:t xml:space="preserve"> - Podobnie jak w przypadku </w:t>
       </w:r>
       <w:proofErr w:type="spellStart"/>
       <w:r>
@@ -2055,13 +1891,7 @@
         <w:rPr>
           <w:rFonts w:ascii="Calibri" w:hAnsi="Calibri" w:cs="Calibri"/>
         </w:rPr>
-        <w:t xml:space="preserve">, tylko </w:t>
-      </w:r>
-      <w:r>
-        <w:rPr>
-          <w:rFonts w:ascii="Calibri" w:hAnsi="Calibri" w:cs="Calibri"/>
-        </w:rPr>
-        <w:t xml:space="preserve">z wagami obliczonymi na podstawie wzoru: </w:t>
+        <w:t xml:space="preserve">, tylko z wagami obliczonymi na podstawie wzoru: </w:t>
       </w:r>
     </w:p>
     <w:p>
@@ -2423,18 +2253,7 @@
           <w:rFonts w:ascii="Calibri" w:hAnsi="Calibri" w:cs="Calibri"/>
         </w:rPr>
         <w:tab/>
-      </w:r>
-      <w:r>
-        <w:rPr>
-          <w:rFonts w:ascii="Calibri" w:hAnsi="Calibri" w:cs="Calibri"/>
-        </w:rPr>
-        <w:t>Wartość p</w:t>
-      </w:r>
-      <w:r>
-        <w:rPr>
-          <w:rFonts w:ascii="Calibri" w:hAnsi="Calibri" w:cs="Calibri"/>
-        </w:rPr>
-        <w:t xml:space="preserve">arametryzująca generator liczb losowych. Generator korzysta z rozkładu normalnego o </w:t>
+        <w:t xml:space="preserve">Wartość parametryzująca generator liczb losowych. Generator korzysta z rozkładu normalnego o </w:t>
       </w:r>
       <m:oMath>
         <m:r>
@@ -2540,13 +2359,7 @@
         <w:rPr>
           <w:rFonts w:ascii="Calibri" w:hAnsi="Calibri" w:cs="Calibri"/>
         </w:rPr>
-        <w:t>rozp</w:t>
-      </w:r>
-      <w:r>
-        <w:rPr>
-          <w:rFonts w:ascii="Calibri" w:hAnsi="Calibri" w:cs="Calibri"/>
-        </w:rPr>
-        <w:t xml:space="preserve">oczyna </w:t>
+        <w:t xml:space="preserve">rozpoczyna </w:t>
       </w:r>
       <w:r>
         <w:rPr>
@@ -2674,13 +2487,7 @@
         <w:rPr>
           <w:rFonts w:ascii="Calibri" w:hAnsi="Calibri" w:cs="Calibri"/>
         </w:rPr>
-        <w:t>samochody, które nie zakończył</w:t>
-      </w:r>
-      <w:r>
-        <w:rPr>
-          <w:rFonts w:ascii="Calibri" w:hAnsi="Calibri" w:cs="Calibri"/>
-        </w:rPr>
-        <w:t>y przejazdu - to znaczy takie, które</w:t>
+        <w:t>samochody, które nie zakończyły przejazdu - to znaczy takie, które</w:t>
       </w:r>
       <w:r>
         <w:rPr>
@@ -2712,7 +2519,6 @@
         <w:rPr>
           <w:rFonts w:ascii="Calibri" w:hAnsi="Calibri" w:cs="Calibri"/>
         </w:rPr>
-        <w:lastRenderedPageBreak/>
         <w:t>Ekran symulacji zawiera dwa panele statystyk:</w:t>
       </w:r>
       <w:r>
@@ -2775,31 +2581,20 @@
         <w:rPr>
           <w:rFonts w:ascii="Calibri" w:hAnsi="Calibri" w:cs="Calibri"/>
         </w:rPr>
-        <w:t>Panel Statystyk Bieżących pozwala na obserwację podstawowyc</w:t>
-      </w:r>
-      <w:r>
-        <w:rPr>
-          <w:rFonts w:ascii="Calibri" w:hAnsi="Calibri" w:cs="Calibri"/>
-        </w:rPr>
-        <w:t>h danych</w:t>
-      </w:r>
-      <w:r>
-        <w:rPr>
-          <w:rFonts w:ascii="Calibri" w:hAnsi="Calibri" w:cs="Calibri"/>
-        </w:rPr>
-        <w:t xml:space="preserve"> </w:t>
-      </w:r>
-      <w:r>
-        <w:rPr>
-          <w:rFonts w:ascii="Calibri" w:hAnsi="Calibri" w:cs="Calibri"/>
-        </w:rPr>
-        <w:t xml:space="preserve">opisujących przejazd i postępy generacji widocznej na ekranie w tym </w:t>
-      </w:r>
-      <w:r>
-        <w:rPr>
-          <w:rFonts w:ascii="Calibri" w:hAnsi="Calibri" w:cs="Calibri"/>
-        </w:rPr>
-        <w:t>momencie.</w:t>
+        <w:lastRenderedPageBreak/>
+        <w:t>Panel Statystyk Bieżących pozwala na obserwację podstawowych danych</w:t>
+      </w:r>
+      <w:r>
+        <w:rPr>
+          <w:rFonts w:ascii="Calibri" w:hAnsi="Calibri" w:cs="Calibri"/>
+        </w:rPr>
+        <w:t xml:space="preserve"> </w:t>
+      </w:r>
+      <w:r>
+        <w:rPr>
+          <w:rFonts w:ascii="Calibri" w:hAnsi="Calibri" w:cs="Calibri"/>
+        </w:rPr>
+        <w:t>opisujących przejazd i postępy generacji widocznej na ekranie w tym momencie.</w:t>
       </w:r>
       <w:r>
         <w:rPr>
@@ -2830,13 +2625,7 @@
           <w:rFonts w:ascii="Calibri" w:hAnsi="Calibri" w:cs="Calibri"/>
         </w:rPr>
         <w:tab/>
-        <w:t>generacji, a także jaka jest med</w:t>
-      </w:r>
-      <w:r>
-        <w:rPr>
-          <w:rFonts w:ascii="Calibri" w:hAnsi="Calibri" w:cs="Calibri"/>
-        </w:rPr>
-        <w:t>iana wyników. Wartości te aktualizowane</w:t>
+        <w:t>generacji, a także jaka jest mediana wyników. Wartości te aktualizowane</w:t>
       </w:r>
       <w:r>
         <w:rPr>
@@ -2921,13 +2710,7 @@
         <w:rPr>
           <w:rFonts w:ascii="Calibri" w:hAnsi="Calibri" w:cs="Calibri"/>
         </w:rPr>
-        <w:t>o wynikach. Obie os</w:t>
-      </w:r>
-      <w:r>
-        <w:rPr>
-          <w:rFonts w:ascii="Calibri" w:hAnsi="Calibri" w:cs="Calibri"/>
-        </w:rPr>
-        <w:t xml:space="preserve">ie </w:t>
+        <w:t xml:space="preserve">o wynikach. Obie osie </w:t>
       </w:r>
       <w:r>
         <w:rPr>
@@ -2951,26 +2734,14 @@
         <w:rPr>
           <w:rFonts w:ascii="Calibri" w:hAnsi="Calibri" w:cs="Calibri"/>
         </w:rPr>
-        <w:t xml:space="preserve">one przedstawiać, przy czym zakresem osi Y-ów jest min(y) i max(y) </w:t>
-      </w:r>
-      <w:r>
-        <w:rPr>
-          <w:rFonts w:ascii="Calibri" w:hAnsi="Calibri" w:cs="Calibri"/>
-        </w:rPr>
-        <w:t>ze zbioru czterech wykresów: najlepszego wyniku (niebieski), najgorszego</w:t>
+        <w:t>one przedstawiać, przy czym zakresem osi Y-ów jest min(y) i max(y) ze zbioru czterech wykresów: najlepszego wyniku (niebieski), najgorszego</w:t>
       </w:r>
       <w:r>
         <w:rPr>
           <w:rFonts w:ascii="Calibri" w:hAnsi="Calibri" w:cs="Calibri"/>
         </w:rPr>
         <w:tab/>
-        <w:t xml:space="preserve">wyniku (różowy), średniego wyniku (zielony) oraz mediany </w:t>
-      </w:r>
-      <w:r>
-        <w:rPr>
-          <w:rFonts w:ascii="Calibri" w:hAnsi="Calibri" w:cs="Calibri"/>
-        </w:rPr>
-        <w:t>(żółty).</w:t>
+        <w:t>wyniku (różowy), średniego wyniku (zielony) oraz mediany (żółty).</w:t>
       </w:r>
       <w:r>
         <w:rPr>
@@ -3164,13 +2935,7 @@
         <w:rPr>
           <w:rFonts w:ascii="Calibri" w:hAnsi="Calibri" w:cs="Calibri"/>
         </w:rPr>
-        <w:t>Któ</w:t>
-      </w:r>
-      <w:r>
-        <w:rPr>
-          <w:rFonts w:ascii="Calibri" w:hAnsi="Calibri" w:cs="Calibri"/>
-        </w:rPr>
-        <w:t>ry zamyka menu pauzy i kontynuuje wstrzymaną symulację</w:t>
+        <w:t>Który zamyka menu pauzy i kontynuuje wstrzymaną symulację</w:t>
       </w:r>
       <w:r>
         <w:rPr>
@@ -3264,19 +3029,7 @@
           <w:rFonts w:ascii="Calibri" w:hAnsi="Calibri" w:cs="Calibri"/>
         </w:rPr>
         <w:tab/>
-        <w:t>zawierać wartości wprowadzone przez użytkown</w:t>
-      </w:r>
-      <w:r>
-        <w:rPr>
-          <w:rFonts w:ascii="Calibri" w:hAnsi="Calibri" w:cs="Calibri"/>
-        </w:rPr>
-        <w:t xml:space="preserve">ika dla wcześniejszej </w:t>
-      </w:r>
-      <w:r>
-        <w:rPr>
-          <w:rFonts w:ascii="Calibri" w:hAnsi="Calibri" w:cs="Calibri"/>
-        </w:rPr>
-        <w:t>symulacji.</w:t>
+        <w:t>zawierać wartości wprowadzone przez użytkownika dla wcześniejszej symulacji.</w:t>
       </w:r>
     </w:p>
     <w:sectPr>

</xml_diff>